<commit_message>
mise en fonction et commentaires
</commit_message>
<xml_diff>
--- a/utils/fichev1.docx
+++ b/utils/fichev1.docx
@@ -529,6 +529,27 @@
               <w:t>{{ type_dispositif }}</w:t>
             </w:r>
           </w:p>
+          <w:p>
+            <w:pPr>
+              <w:pStyle w:val="Normal"/>
+              <w:widowControl/>
+              <w:suppressAutoHyphens w:val="true"/>
+              <w:spacing w:before="0" w:after="0"/>
+              <w:jc w:val="center"/>
+              <w:rPr>
+                <w:rFonts w:ascii="Arial" w:hAnsi="Arial"/>
+              </w:rPr>
+            </w:pPr>
+            <w:r>
+              <w:rPr>
+                <w:rFonts w:eastAsia="Arial" w:cs="Arial" w:ascii="Arial" w:hAnsi="Arial"/>
+                <w:kern w:val="0"/>
+                <w:szCs w:val="24"/>
+                <w:lang w:val="fr-FR" w:eastAsia="zh-CN"/>
+              </w:rPr>
+              <w:t>{{ surface_estimee }}</w:t>
+            </w:r>
+          </w:p>
         </w:tc>
       </w:tr>
       <w:tr>

</xml_diff>